<commit_message>
Network File User Attributes: updated docs.
</commit_message>
<xml_diff>
--- a/Docs/Network File User Attributes.docx
+++ b/Docs/Network File User Attributes.docx
@@ -215,8 +215,6 @@
               </w:rPr>
               <w:t>n</w:t>
             </w:r>
-            <w:bookmarkStart w:id="0" w:name="_GoBack"/>
-            <w:bookmarkEnd w:id="0"/>
             <w:r>
               <w:rPr>
                 <w:rFonts w:ascii="Courier New" w:hAnsi="Courier New" w:cs="Courier New"/>
@@ -257,15 +255,15 @@
         <w:tblLook w:val="04A0" w:firstRow="1" w:lastRow="0" w:firstColumn="1" w:lastColumn="0" w:noHBand="0" w:noVBand="1"/>
       </w:tblPr>
       <w:tblGrid>
-        <w:gridCol w:w="1933"/>
-        <w:gridCol w:w="3665"/>
-        <w:gridCol w:w="1800"/>
-        <w:gridCol w:w="2178"/>
+        <w:gridCol w:w="2197"/>
+        <w:gridCol w:w="3262"/>
+        <w:gridCol w:w="2403"/>
+        <w:gridCol w:w="1714"/>
       </w:tblGrid>
       <w:tr>
         <w:tc>
           <w:tcPr>
-            <w:tcW w:w="1933" w:type="dxa"/>
+            <w:tcW w:w="2065" w:type="dxa"/>
           </w:tcPr>
           <w:p>
             <w:pPr>
@@ -283,7 +281,7 @@
         </w:tc>
         <w:tc>
           <w:tcPr>
-            <w:tcW w:w="3665" w:type="dxa"/>
+            <w:tcW w:w="3353" w:type="dxa"/>
           </w:tcPr>
           <w:p>
             <w:pPr>
@@ -301,7 +299,7 @@
         </w:tc>
         <w:tc>
           <w:tcPr>
-            <w:tcW w:w="1800" w:type="dxa"/>
+            <w:tcW w:w="2430" w:type="dxa"/>
           </w:tcPr>
           <w:p>
             <w:pPr>
@@ -319,7 +317,7 @@
         </w:tc>
         <w:tc>
           <w:tcPr>
-            <w:tcW w:w="2178" w:type="dxa"/>
+            <w:tcW w:w="1728" w:type="dxa"/>
           </w:tcPr>
           <w:p>
             <w:pPr>
@@ -339,7 +337,7 @@
       <w:tr>
         <w:tc>
           <w:tcPr>
-            <w:tcW w:w="1933" w:type="dxa"/>
+            <w:tcW w:w="2065" w:type="dxa"/>
           </w:tcPr>
           <w:p>
             <w:pPr>
@@ -353,24 +351,27 @@
               </w:rPr>
               <w:t>group</w:t>
             </w:r>
-          </w:p>
-        </w:tc>
-        <w:tc>
-          <w:tcPr>
-            <w:tcW w:w="3665" w:type="dxa"/>
-          </w:tcPr>
-          <w:p>
-            <w:r>
-              <w:t>Set of groups that the node belongs to.</w:t>
-            </w:r>
-            <w:r>
-              <w:t xml:space="preserve"> Use Matlab function NetworkGroupsUpdate() to update from older numeric format</w:t>
-            </w:r>
-          </w:p>
-        </w:tc>
-        <w:tc>
-          <w:tcPr>
-            <w:tcW w:w="1800" w:type="dxa"/>
+            <w:r>
+              <w:rPr>
+                <w:rFonts w:ascii="Courier New" w:hAnsi="Courier New" w:cs="Courier New"/>
+              </w:rPr>
+              <w:t>s</w:t>
+            </w:r>
+          </w:p>
+        </w:tc>
+        <w:tc>
+          <w:tcPr>
+            <w:tcW w:w="3353" w:type="dxa"/>
+          </w:tcPr>
+          <w:p>
+            <w:r>
+              <w:t>Set of groups that the node belongs to</w:t>
+            </w:r>
+          </w:p>
+        </w:tc>
+        <w:tc>
+          <w:tcPr>
+            <w:tcW w:w="2430" w:type="dxa"/>
           </w:tcPr>
           <w:p>
             <w:pPr>
@@ -412,7 +413,7 @@
         </w:tc>
         <w:tc>
           <w:tcPr>
-            <w:tcW w:w="2178" w:type="dxa"/>
+            <w:tcW w:w="1728" w:type="dxa"/>
           </w:tcPr>
           <w:p>
             <w:pPr>
@@ -432,75 +433,65 @@
       <w:tr>
         <w:tc>
           <w:tcPr>
-            <w:tcW w:w="1933" w:type="dxa"/>
-          </w:tcPr>
-          <w:p>
-            <w:pPr>
-              <w:rPr>
-                <w:rFonts w:ascii="Courier New" w:hAnsi="Courier New" w:cs="Courier New"/>
-              </w:rPr>
-            </w:pPr>
-            <w:r>
-              <w:rPr>
-                <w:rFonts w:ascii="Courier New" w:hAnsi="Courier New" w:cs="Courier New"/>
-              </w:rPr>
-              <w:t>header</w:t>
-            </w:r>
-          </w:p>
-        </w:tc>
-        <w:tc>
-          <w:tcPr>
-            <w:tcW w:w="3665" w:type="dxa"/>
-          </w:tcPr>
-          <w:p>
-            <w:r>
-              <w:t>Whether this node is a header or not</w:t>
-            </w:r>
-          </w:p>
-        </w:tc>
-        <w:tc>
-          <w:tcPr>
-            <w:tcW w:w="1800" w:type="dxa"/>
-          </w:tcPr>
-          <w:p>
-            <w:r>
-              <w:rPr>
-                <w:rFonts w:ascii="Courier New" w:hAnsi="Courier New" w:cs="Courier New"/>
-              </w:rPr>
-              <w:t>f</w:t>
-            </w:r>
-            <w:r>
-              <w:t xml:space="preserve"> </w:t>
-            </w:r>
-            <w:r>
-              <w:rPr>
-                <w:i/>
-              </w:rPr>
-              <w:t xml:space="preserve">or </w:t>
-            </w:r>
-            <w:r>
-              <w:rPr>
-                <w:rFonts w:ascii="Courier New" w:hAnsi="Courier New" w:cs="Courier New"/>
-              </w:rPr>
-              <w:t>t</w:t>
-            </w:r>
-          </w:p>
-        </w:tc>
-        <w:tc>
-          <w:tcPr>
-            <w:tcW w:w="2178" w:type="dxa"/>
-          </w:tcPr>
-          <w:p>
-            <w:pPr>
-              <w:rPr>
-                <w:rFonts w:ascii="Courier New" w:hAnsi="Courier New" w:cs="Courier New"/>
-              </w:rPr>
-            </w:pPr>
-            <w:r>
-              <w:rPr>
-                <w:rFonts w:ascii="Courier New" w:hAnsi="Courier New" w:cs="Courier New"/>
-              </w:rPr>
-              <w:t>t</w:t>
+            <w:tcW w:w="2065" w:type="dxa"/>
+          </w:tcPr>
+          <w:p>
+            <w:pPr>
+              <w:rPr>
+                <w:rFonts w:ascii="Courier New" w:hAnsi="Courier New" w:cs="Courier New"/>
+              </w:rPr>
+            </w:pPr>
+            <w:r>
+              <w:rPr>
+                <w:rFonts w:ascii="Courier New" w:hAnsi="Courier New" w:cs="Courier New"/>
+              </w:rPr>
+              <w:t>headerofgroup</w:t>
+            </w:r>
+          </w:p>
+        </w:tc>
+        <w:tc>
+          <w:tcPr>
+            <w:tcW w:w="3353" w:type="dxa"/>
+          </w:tcPr>
+          <w:p>
+            <w:r>
+              <w:t>The group that this node is the header of</w:t>
+            </w:r>
+          </w:p>
+        </w:tc>
+        <w:tc>
+          <w:tcPr>
+            <w:tcW w:w="2430" w:type="dxa"/>
+          </w:tcPr>
+          <w:p>
+            <w:pPr>
+              <w:rPr>
+                <w:rFonts w:ascii="Courier New" w:hAnsi="Courier New" w:cs="Courier New"/>
+              </w:rPr>
+            </w:pPr>
+            <w:r>
+              <w:rPr>
+                <w:rFonts w:ascii="Courier New" w:hAnsi="Courier New" w:cs="Courier New"/>
+              </w:rPr>
+              <w:t>[int]</w:t>
+            </w:r>
+          </w:p>
+        </w:tc>
+        <w:tc>
+          <w:tcPr>
+            <w:tcW w:w="1728" w:type="dxa"/>
+          </w:tcPr>
+          <w:p>
+            <w:pPr>
+              <w:rPr>
+                <w:rFonts w:ascii="Courier New" w:hAnsi="Courier New" w:cs="Courier New"/>
+              </w:rPr>
+            </w:pPr>
+            <w:r>
+              <w:rPr>
+                <w:rFonts w:ascii="Courier New" w:hAnsi="Courier New" w:cs="Courier New"/>
+              </w:rPr>
+              <w:t>5</w:t>
             </w:r>
           </w:p>
         </w:tc>
@@ -508,65 +499,71 @@
       <w:tr>
         <w:tc>
           <w:tcPr>
-            <w:tcW w:w="1933" w:type="dxa"/>
-          </w:tcPr>
-          <w:p>
-            <w:pPr>
-              <w:rPr>
-                <w:rFonts w:ascii="Courier New" w:hAnsi="Courier New" w:cs="Courier New"/>
-              </w:rPr>
-            </w:pPr>
-            <w:r>
-              <w:rPr>
-                <w:rFonts w:ascii="Courier New" w:hAnsi="Courier New" w:cs="Courier New"/>
-              </w:rPr>
-              <w:t>headerofgroup</w:t>
-            </w:r>
-          </w:p>
-        </w:tc>
-        <w:tc>
-          <w:tcPr>
-            <w:tcW w:w="3665" w:type="dxa"/>
-          </w:tcPr>
-          <w:p>
-            <w:r>
-              <w:t>The group that this node is the header of</w:t>
-            </w:r>
-          </w:p>
-        </w:tc>
-        <w:tc>
-          <w:tcPr>
-            <w:tcW w:w="1800" w:type="dxa"/>
-          </w:tcPr>
-          <w:p>
-            <w:pPr>
-              <w:rPr>
-                <w:rFonts w:ascii="Courier New" w:hAnsi="Courier New" w:cs="Courier New"/>
-              </w:rPr>
-            </w:pPr>
-            <w:r>
-              <w:rPr>
-                <w:rFonts w:ascii="Courier New" w:hAnsi="Courier New" w:cs="Courier New"/>
-              </w:rPr>
-              <w:t>[int]</w:t>
-            </w:r>
-          </w:p>
-        </w:tc>
-        <w:tc>
-          <w:tcPr>
-            <w:tcW w:w="2178" w:type="dxa"/>
-          </w:tcPr>
-          <w:p>
-            <w:pPr>
-              <w:rPr>
-                <w:rFonts w:ascii="Courier New" w:hAnsi="Courier New" w:cs="Courier New"/>
-              </w:rPr>
-            </w:pPr>
-            <w:r>
-              <w:rPr>
-                <w:rFonts w:ascii="Courier New" w:hAnsi="Courier New" w:cs="Courier New"/>
-              </w:rPr>
-              <w:t>5</w:t>
+            <w:tcW w:w="2065" w:type="dxa"/>
+          </w:tcPr>
+          <w:p>
+            <w:pPr>
+              <w:rPr>
+                <w:rFonts w:ascii="Courier New" w:hAnsi="Courier New" w:cs="Courier New"/>
+              </w:rPr>
+            </w:pPr>
+            <w:r>
+              <w:rPr>
+                <w:rFonts w:ascii="Courier New" w:hAnsi="Courier New" w:cs="Courier New"/>
+              </w:rPr>
+              <w:t>unit</w:t>
+            </w:r>
+            <w:r>
+              <w:rPr>
+                <w:rFonts w:ascii="Courier New" w:hAnsi="Courier New" w:cs="Courier New"/>
+              </w:rPr>
+              <w:t>s</w:t>
+            </w:r>
+          </w:p>
+        </w:tc>
+        <w:tc>
+          <w:tcPr>
+            <w:tcW w:w="3353" w:type="dxa"/>
+          </w:tcPr>
+          <w:p>
+            <w:r>
+              <w:t>The units for this node.</w:t>
+            </w:r>
+          </w:p>
+        </w:tc>
+        <w:tc>
+          <w:tcPr>
+            <w:tcW w:w="2430" w:type="dxa"/>
+          </w:tcPr>
+          <w:p>
+            <w:pPr>
+              <w:rPr>
+                <w:rFonts w:ascii="Courier New" w:hAnsi="Courier New" w:cs="Courier New"/>
+              </w:rPr>
+            </w:pPr>
+            <w:r>
+              <w:rPr>
+                <w:rFonts w:ascii="Courier New" w:hAnsi="Courier New" w:cs="Courier New"/>
+              </w:rPr>
+              <w:t>[string]</w:t>
+            </w:r>
+          </w:p>
+        </w:tc>
+        <w:tc>
+          <w:tcPr>
+            <w:tcW w:w="1728" w:type="dxa"/>
+          </w:tcPr>
+          <w:p>
+            <w:pPr>
+              <w:rPr>
+                <w:rFonts w:ascii="Courier New" w:hAnsi="Courier New" w:cs="Courier New"/>
+              </w:rPr>
+            </w:pPr>
+            <w:r>
+              <w:rPr>
+                <w:rFonts w:ascii="Courier New" w:hAnsi="Courier New" w:cs="Courier New"/>
+              </w:rPr>
+              <w:t>m/s</w:t>
             </w:r>
           </w:p>
         </w:tc>
@@ -574,71 +571,137 @@
       <w:tr>
         <w:tc>
           <w:tcPr>
-            <w:tcW w:w="1933" w:type="dxa"/>
-          </w:tcPr>
-          <w:p>
-            <w:pPr>
-              <w:rPr>
-                <w:rFonts w:ascii="Courier New" w:hAnsi="Courier New" w:cs="Courier New"/>
-              </w:rPr>
-            </w:pPr>
-            <w:r>
-              <w:rPr>
-                <w:rFonts w:ascii="Courier New" w:hAnsi="Courier New" w:cs="Courier New"/>
-              </w:rPr>
-              <w:t>unit</w:t>
-            </w:r>
-          </w:p>
-        </w:tc>
-        <w:tc>
-          <w:tcPr>
-            <w:tcW w:w="3665" w:type="dxa"/>
-          </w:tcPr>
-          <w:p>
-            <w:r>
-              <w:t>The units for this node.</w:t>
-            </w:r>
-          </w:p>
-        </w:tc>
-        <w:tc>
-          <w:tcPr>
-            <w:tcW w:w="1800" w:type="dxa"/>
-          </w:tcPr>
-          <w:p>
-            <w:pPr>
-              <w:rPr>
-                <w:rFonts w:ascii="Courier New" w:hAnsi="Courier New" w:cs="Courier New"/>
-              </w:rPr>
-            </w:pPr>
-            <w:r>
-              <w:rPr>
-                <w:rFonts w:ascii="Courier New" w:hAnsi="Courier New" w:cs="Courier New"/>
-              </w:rPr>
-              <w:t>[string]</w:t>
-            </w:r>
-          </w:p>
-        </w:tc>
-        <w:tc>
-          <w:tcPr>
-            <w:tcW w:w="2178" w:type="dxa"/>
-          </w:tcPr>
-          <w:p>
-            <w:pPr>
-              <w:rPr>
-                <w:rFonts w:ascii="Courier New" w:hAnsi="Courier New" w:cs="Courier New"/>
-              </w:rPr>
-            </w:pPr>
-            <w:r>
-              <w:rPr>
-                <w:rFonts w:ascii="Courier New" w:hAnsi="Courier New" w:cs="Courier New"/>
-              </w:rPr>
-              <w:t>m/s</w:t>
-            </w:r>
+            <w:tcW w:w="2065" w:type="dxa"/>
+          </w:tcPr>
+          <w:p>
+            <w:pPr>
+              <w:rPr>
+                <w:rFonts w:ascii="Courier New" w:hAnsi="Courier New" w:cs="Courier New"/>
+              </w:rPr>
+            </w:pPr>
+            <w:r>
+              <w:rPr>
+                <w:rFonts w:ascii="Courier New" w:hAnsi="Courier New" w:cs="Courier New"/>
+              </w:rPr>
+              <w:t>isexpanded*</w:t>
+            </w:r>
+          </w:p>
+        </w:tc>
+        <w:tc>
+          <w:tcPr>
+            <w:tcW w:w="3353" w:type="dxa"/>
+          </w:tcPr>
+          <w:p>
+            <w:r>
+              <w:t>Whether the node is expanded in the interface.</w:t>
+            </w:r>
+          </w:p>
+        </w:tc>
+        <w:tc>
+          <w:tcPr>
+            <w:tcW w:w="2430" w:type="dxa"/>
+          </w:tcPr>
+          <w:p>
+            <w:pPr>
+              <w:rPr>
+                <w:rFonts w:ascii="Courier New" w:hAnsi="Courier New" w:cs="Courier New"/>
+              </w:rPr>
+            </w:pPr>
+            <w:r>
+              <w:rPr>
+                <w:rFonts w:ascii="Courier New" w:hAnsi="Courier New" w:cs="Courier New"/>
+              </w:rPr>
+              <w:t>[True/False]</w:t>
+            </w:r>
+          </w:p>
+        </w:tc>
+        <w:tc>
+          <w:tcPr>
+            <w:tcW w:w="1728" w:type="dxa"/>
+          </w:tcPr>
+          <w:p>
+            <w:pPr>
+              <w:rPr>
+                <w:rFonts w:ascii="Courier New" w:hAnsi="Courier New" w:cs="Courier New"/>
+              </w:rPr>
+            </w:pPr>
+            <w:r>
+              <w:rPr>
+                <w:rFonts w:ascii="Courier New" w:hAnsi="Courier New" w:cs="Courier New"/>
+              </w:rPr>
+              <w:t>True</w:t>
+            </w:r>
+          </w:p>
+        </w:tc>
+      </w:tr>
+      <w:tr>
+        <w:tc>
+          <w:tcPr>
+            <w:tcW w:w="2065" w:type="dxa"/>
+          </w:tcPr>
+          <w:p>
+            <w:pPr>
+              <w:rPr>
+                <w:rFonts w:ascii="Courier New" w:hAnsi="Courier New" w:cs="Courier New"/>
+              </w:rPr>
+            </w:pPr>
+            <w:r>
+              <w:rPr>
+                <w:rFonts w:ascii="Courier New" w:hAnsi="Courier New" w:cs="Courier New"/>
+              </w:rPr>
+              <w:t>Grouppositions*</w:t>
+            </w:r>
+          </w:p>
+        </w:tc>
+        <w:tc>
+          <w:tcPr>
+            <w:tcW w:w="3353" w:type="dxa"/>
+          </w:tcPr>
+          <w:p>
+            <w:r>
+              <w:t>Positions of this node in various groups</w:t>
+            </w:r>
+          </w:p>
+        </w:tc>
+        <w:tc>
+          <w:tcPr>
+            <w:tcW w:w="2430" w:type="dxa"/>
+          </w:tcPr>
+          <w:p>
+            <w:pPr>
+              <w:rPr>
+                <w:rFonts w:ascii="Courier New" w:hAnsi="Courier New" w:cs="Courier New"/>
+              </w:rPr>
+            </w:pPr>
+            <w:r>
+              <w:rPr>
+                <w:rFonts w:ascii="Courier New" w:hAnsi="Courier New" w:cs="Courier New"/>
+              </w:rPr>
+              <w:t>[string, double, double], [string, double, double]…</w:t>
+            </w:r>
+          </w:p>
+        </w:tc>
+        <w:tc>
+          <w:tcPr>
+            <w:tcW w:w="1728" w:type="dxa"/>
+          </w:tcPr>
+          <w:p>
+            <w:pPr>
+              <w:rPr>
+                <w:rFonts w:ascii="Courier New" w:hAnsi="Courier New" w:cs="Courier New"/>
+              </w:rPr>
+            </w:pPr>
           </w:p>
         </w:tc>
       </w:tr>
     </w:tbl>
-    <w:p/>
+    <w:p>
+      <w:r>
+        <w:t>* These are created by the MARV interface and do not need to be changed manually.</w:t>
+      </w:r>
+      <w:bookmarkStart w:id="0" w:name="_GoBack"/>
+      <w:bookmarkEnd w:id="0"/>
+    </w:p>
     <w:p>
       <w:pPr>
         <w:pStyle w:val="Heading2"/>
@@ -768,8 +831,123 @@
       </w:pPr>
     </w:lvl>
   </w:abstractNum>
+  <w:abstractNum w:abstractNumId="1">
+    <w:nsid w:val="6A417F3C"/>
+    <w:multiLevelType w:val="hybridMultilevel"/>
+    <w:tmpl w:val="0698407A"/>
+    <w:lvl w:ilvl="0" w:tplc="C8A8661E">
+      <w:numFmt w:val="bullet"/>
+      <w:lvlText w:val=""/>
+      <w:lvlJc w:val="left"/>
+      <w:pPr>
+        <w:ind w:left="720" w:hanging="360"/>
+      </w:pPr>
+      <w:rPr>
+        <w:rFonts w:ascii="Symbol" w:eastAsiaTheme="minorHAnsi" w:hAnsi="Symbol" w:cstheme="minorBidi" w:hint="default"/>
+      </w:rPr>
+    </w:lvl>
+    <w:lvl w:ilvl="1" w:tplc="04090003" w:tentative="1">
+      <w:start w:val="1"/>
+      <w:numFmt w:val="bullet"/>
+      <w:lvlText w:val="o"/>
+      <w:lvlJc w:val="left"/>
+      <w:pPr>
+        <w:ind w:left="1440" w:hanging="360"/>
+      </w:pPr>
+      <w:rPr>
+        <w:rFonts w:ascii="Courier New" w:hAnsi="Courier New" w:cs="Courier New" w:hint="default"/>
+      </w:rPr>
+    </w:lvl>
+    <w:lvl w:ilvl="2" w:tplc="04090005" w:tentative="1">
+      <w:start w:val="1"/>
+      <w:numFmt w:val="bullet"/>
+      <w:lvlText w:val=""/>
+      <w:lvlJc w:val="left"/>
+      <w:pPr>
+        <w:ind w:left="2160" w:hanging="360"/>
+      </w:pPr>
+      <w:rPr>
+        <w:rFonts w:ascii="Wingdings" w:hAnsi="Wingdings" w:hint="default"/>
+      </w:rPr>
+    </w:lvl>
+    <w:lvl w:ilvl="3" w:tplc="04090001" w:tentative="1">
+      <w:start w:val="1"/>
+      <w:numFmt w:val="bullet"/>
+      <w:lvlText w:val=""/>
+      <w:lvlJc w:val="left"/>
+      <w:pPr>
+        <w:ind w:left="2880" w:hanging="360"/>
+      </w:pPr>
+      <w:rPr>
+        <w:rFonts w:ascii="Symbol" w:hAnsi="Symbol" w:hint="default"/>
+      </w:rPr>
+    </w:lvl>
+    <w:lvl w:ilvl="4" w:tplc="04090003" w:tentative="1">
+      <w:start w:val="1"/>
+      <w:numFmt w:val="bullet"/>
+      <w:lvlText w:val="o"/>
+      <w:lvlJc w:val="left"/>
+      <w:pPr>
+        <w:ind w:left="3600" w:hanging="360"/>
+      </w:pPr>
+      <w:rPr>
+        <w:rFonts w:ascii="Courier New" w:hAnsi="Courier New" w:cs="Courier New" w:hint="default"/>
+      </w:rPr>
+    </w:lvl>
+    <w:lvl w:ilvl="5" w:tplc="04090005" w:tentative="1">
+      <w:start w:val="1"/>
+      <w:numFmt w:val="bullet"/>
+      <w:lvlText w:val=""/>
+      <w:lvlJc w:val="left"/>
+      <w:pPr>
+        <w:ind w:left="4320" w:hanging="360"/>
+      </w:pPr>
+      <w:rPr>
+        <w:rFonts w:ascii="Wingdings" w:hAnsi="Wingdings" w:hint="default"/>
+      </w:rPr>
+    </w:lvl>
+    <w:lvl w:ilvl="6" w:tplc="04090001" w:tentative="1">
+      <w:start w:val="1"/>
+      <w:numFmt w:val="bullet"/>
+      <w:lvlText w:val=""/>
+      <w:lvlJc w:val="left"/>
+      <w:pPr>
+        <w:ind w:left="5040" w:hanging="360"/>
+      </w:pPr>
+      <w:rPr>
+        <w:rFonts w:ascii="Symbol" w:hAnsi="Symbol" w:hint="default"/>
+      </w:rPr>
+    </w:lvl>
+    <w:lvl w:ilvl="7" w:tplc="04090003" w:tentative="1">
+      <w:start w:val="1"/>
+      <w:numFmt w:val="bullet"/>
+      <w:lvlText w:val="o"/>
+      <w:lvlJc w:val="left"/>
+      <w:pPr>
+        <w:ind w:left="5760" w:hanging="360"/>
+      </w:pPr>
+      <w:rPr>
+        <w:rFonts w:ascii="Courier New" w:hAnsi="Courier New" w:cs="Courier New" w:hint="default"/>
+      </w:rPr>
+    </w:lvl>
+    <w:lvl w:ilvl="8" w:tplc="04090005" w:tentative="1">
+      <w:start w:val="1"/>
+      <w:numFmt w:val="bullet"/>
+      <w:lvlText w:val=""/>
+      <w:lvlJc w:val="left"/>
+      <w:pPr>
+        <w:ind w:left="6480" w:hanging="360"/>
+      </w:pPr>
+      <w:rPr>
+        <w:rFonts w:ascii="Wingdings" w:hAnsi="Wingdings" w:hint="default"/>
+      </w:rPr>
+    </w:lvl>
+  </w:abstractNum>
   <w:num w:numId="1">
     <w:abstractNumId w:val="0"/>
+  </w:num>
+  <w:num w:numId="2">
+    <w:abstractNumId w:val="1"/>
   </w:num>
 </w:numbering>
 </file>

</xml_diff>